<commit_message>
part 2 of clean up, refactors
</commit_message>
<xml_diff>
--- a/Doku.docx
+++ b/Doku.docx
@@ -33,6 +33,14 @@
     </w:p>
     <w:sdt>
       <w:sdtPr>
+        <w:rPr>
+          <w:rFonts w:eastAsiaTheme="minorHAnsi" w:cstheme="minorBidi"/>
+          <w:b w:val="0"/>
+          <w:bCs w:val="0"/>
+          <w:color w:val="auto"/>
+          <w:szCs w:val="24"/>
+          <w:lang w:val="en-CH"/>
+        </w:rPr>
         <w:id w:val="-2142337582"/>
         <w:docPartObj>
           <w:docPartGallery w:val="Table of Contents"/>
@@ -41,11 +49,7 @@
       </w:sdtPr>
       <w:sdtEndPr>
         <w:rPr>
-          <w:rFonts w:eastAsiaTheme="minorHAnsi" w:cstheme="minorBidi"/>
           <w:noProof/>
-          <w:color w:val="auto"/>
-          <w:szCs w:val="24"/>
-          <w:lang w:val="en-CH"/>
         </w:rPr>
       </w:sdtEndPr>
       <w:sdtContent>
@@ -1208,10 +1212,10 @@
                 <w:lang w:val="de-CH"/>
               </w:rPr>
               <w:drawing>
-                <wp:inline distT="0" distB="0" distL="0" distR="0" wp14:anchorId="78A0D51E" wp14:editId="4D1CD8E8">
+                <wp:inline distT="0" distB="0" distL="0" distR="0" wp14:anchorId="36E730B2" wp14:editId="5E43FAB3">
                   <wp:extent cx="191770" cy="191770"/>
                   <wp:effectExtent l="0" t="0" r="0" b="0"/>
-                  <wp:docPr id="15" name="Graphic 15" descr="Checkbox Crossed"/>
+                  <wp:docPr id="2" name="Graphic 2" descr="Checkbox Ticked"/>
                   <wp:cNvGraphicFramePr>
                     <a:graphicFrameLocks xmlns:a="http://schemas.openxmlformats.org/drawingml/2006/main" noChangeAspect="1"/>
                   </wp:cNvGraphicFramePr>
@@ -1219,17 +1223,17 @@
                     <a:graphicData uri="http://schemas.openxmlformats.org/drawingml/2006/picture">
                       <pic:pic xmlns:pic="http://schemas.openxmlformats.org/drawingml/2006/picture">
                         <pic:nvPicPr>
-                          <pic:cNvPr id="15" name="Graphic 15" descr="Checkbox Crossed"/>
+                          <pic:cNvPr id="12" name="Graphic 12" descr="Checkbox Ticked"/>
                           <pic:cNvPicPr/>
                         </pic:nvPicPr>
                         <pic:blipFill>
-                          <a:blip r:embed="rId9" cstate="print">
+                          <a:blip r:embed="rId7" cstate="print">
                             <a:extLst>
                               <a:ext uri="{28A0092B-C50C-407E-A947-70E740481C1C}">
                                 <a14:useLocalDpi xmlns:a14="http://schemas.microsoft.com/office/drawing/2010/main" val="0"/>
                               </a:ext>
                               <a:ext uri="{96DAC541-7B7A-43D3-8B79-37D633B846F1}">
-                                <asvg:svgBlip xmlns:asvg="http://schemas.microsoft.com/office/drawing/2016/SVG/main" r:embed="rId10"/>
+                                <asvg:svgBlip xmlns:asvg="http://schemas.microsoft.com/office/drawing/2016/SVG/main" r:embed="rId8"/>
                               </a:ext>
                             </a:extLst>
                           </a:blip>
@@ -1262,7 +1266,7 @@
               <w:bottom w:val="single" w:sz="4" w:space="0" w:color="auto"/>
               <w:right w:val="single" w:sz="4" w:space="0" w:color="auto"/>
             </w:tcBorders>
-            <w:shd w:val="clear" w:color="auto" w:fill="F2F2F2" w:themeFill="background1" w:themeFillShade="F2"/>
+            <w:shd w:val="clear" w:color="auto" w:fill="auto"/>
             <w:noWrap/>
             <w:vAlign w:val="center"/>
           </w:tcPr>
@@ -1300,7 +1304,7 @@
               <w:bottom w:val="single" w:sz="4" w:space="0" w:color="auto"/>
               <w:right w:val="single" w:sz="4" w:space="0" w:color="auto"/>
             </w:tcBorders>
-            <w:shd w:val="clear" w:color="auto" w:fill="F2F2F2" w:themeFill="background1" w:themeFillShade="F2"/>
+            <w:shd w:val="clear" w:color="auto" w:fill="auto"/>
             <w:vAlign w:val="center"/>
           </w:tcPr>
           <w:p>
@@ -1311,6 +1315,13 @@
                 <w:lang w:val="de-CH"/>
               </w:rPr>
             </w:pPr>
+            <w:r>
+              <w:rPr>
+                <w:sz w:val="18"/>
+                <w:lang w:val="de-CH"/>
+              </w:rPr>
+              <w:t>SB / 26.11.20</w:t>
+            </w:r>
           </w:p>
         </w:tc>
       </w:tr>
@@ -1543,6 +1554,36 @@
                 <w:lang w:val="de-CH"/>
               </w:rPr>
             </w:pPr>
+            <w:r>
+              <w:rPr>
+                <w:sz w:val="18"/>
+                <w:lang w:val="de-CH"/>
+              </w:rPr>
+              <w:t>Thread-</w:t>
+            </w:r>
+            <w:proofErr w:type="spellStart"/>
+            <w:r>
+              <w:rPr>
+                <w:sz w:val="18"/>
+                <w:lang w:val="de-CH"/>
+              </w:rPr>
+              <w:t>Modelling</w:t>
+            </w:r>
+            <w:proofErr w:type="spellEnd"/>
+            <w:r>
+              <w:rPr>
+                <w:sz w:val="18"/>
+                <w:lang w:val="de-CH"/>
+              </w:rPr>
+              <w:t>,</w:t>
+            </w:r>
+            <w:r>
+              <w:rPr>
+                <w:sz w:val="18"/>
+                <w:lang w:val="de-CH"/>
+              </w:rPr>
+              <w:t xml:space="preserve"> um mögliche Sicherheitslücken zu erkennen</w:t>
+            </w:r>
           </w:p>
         </w:tc>
         <w:tc>

</xml_diff>